<commit_message>
Fix contributions on Spanish forms and add PDFs
</commit_message>
<xml_diff>
--- a/Translations/Spanish/Baseline Current/Adult_Self-Report_Baseline_Current_Form_V0.3_Spanish.docx
+++ b/Translations/Spanish/Baseline Current/Adult_Self-Report_Baseline_Current_Form_V0.3_Spanish.docx
@@ -32,7 +32,6 @@
         </w:rPr>
         <w:t xml:space="preserve">Encuesta sobre el impacto en la salud por el </w:t>
       </w:r>
-      <w:proofErr w:type="spellStart"/>
       <w:r>
         <w:rPr>
           <w:rFonts w:ascii="Arial" w:hAnsi="Arial" w:cs="Arial"/>
@@ -107,7 +106,6 @@
         </w:rPr>
         <w:t>S</w:t>
       </w:r>
-      <w:proofErr w:type="spellEnd"/>
       <w:r>
         <w:rPr>
           <w:rFonts w:ascii="Arial" w:hAnsi="Arial" w:cs="Arial"/>
@@ -293,29 +291,8 @@
           <w:szCs w:val="22"/>
           <w:lang w:val="es"/>
         </w:rPr>
-        <w:t xml:space="preserve">Los cuestionarios CRISIS se desarrollaron a través de un esfuerzo de colaboración entre los equipos de investigación de Kathleen </w:t>
-      </w:r>
-      <w:proofErr w:type="spellStart"/>
-      <w:r>
-        <w:rPr>
-          <w:rFonts w:ascii="Arial" w:hAnsi="Arial" w:cs="Arial"/>
-          <w:sz w:val="22"/>
-          <w:szCs w:val="22"/>
-          <w:lang w:val="es"/>
-        </w:rPr>
-        <w:t>Merikangas</w:t>
-      </w:r>
-      <w:proofErr w:type="spellEnd"/>
-      <w:r>
-        <w:rPr>
-          <w:rFonts w:ascii="Arial" w:hAnsi="Arial" w:cs="Arial"/>
-          <w:sz w:val="22"/>
-          <w:szCs w:val="22"/>
-          <w:lang w:val="es"/>
-        </w:rPr>
-        <w:t xml:space="preserve"> y Argyris Stringaris en el </w:t>
-      </w:r>
-      <w:proofErr w:type="spellStart"/>
+        <w:t xml:space="preserve">Los cuestionarios CRISIS se desarrollaron a través de un esfuerzo de colaboración entre los equipos de investigación de Kathleen Merikangas y Argyris Stringaris en el </w:t>
+      </w:r>
       <w:r>
         <w:rPr>
           <w:rFonts w:ascii="Arial" w:eastAsia="Arial" w:hAnsi="Arial" w:cs="Arial"/>
@@ -323,573 +300,235 @@
           <w:szCs w:val="22"/>
           <w:lang w:val="es-CL"/>
         </w:rPr>
-        <w:t>National</w:t>
-      </w:r>
-      <w:proofErr w:type="spellEnd"/>
-      <w:r>
+        <w:t>National Institute of Mental Health</w:t>
+      </w:r>
+      <w:r>
+        <w:rPr>
+          <w:rFonts w:ascii="Arial" w:hAnsi="Arial" w:cs="Arial"/>
+          <w:sz w:val="22"/>
+          <w:szCs w:val="22"/>
+          <w:lang w:val="es"/>
+        </w:rPr>
+        <w:t xml:space="preserve"> Intramural Research Program Mood Spectrum Collaboration, y los de Michael P. Milham en el Child Mind Institute y el NYS Nathan S. Kline Institute for Psychiatric Research.</w:t>
+      </w:r>
+    </w:p>
+    <w:p>
+      <w:pPr>
+        <w:jc w:val="both"/>
         <w:rPr>
           <w:rFonts w:ascii="Arial" w:eastAsia="Arial" w:hAnsi="Arial" w:cs="Arial"/>
           <w:sz w:val="22"/>
           <w:szCs w:val="22"/>
           <w:lang w:val="es-CL"/>
         </w:rPr>
+      </w:pPr>
+      <w:r>
+        <w:rPr>
+          <w:rFonts w:ascii="Arial" w:eastAsia="Arial" w:hAnsi="Arial" w:cs="Arial"/>
+          <w:sz w:val="22"/>
+          <w:szCs w:val="22"/>
+          <w:lang w:val="es-CL"/>
+        </w:rPr>
         <w:t xml:space="preserve"> </w:t>
       </w:r>
-      <w:proofErr w:type="spellStart"/>
-      <w:r>
+    </w:p>
+    <w:p>
+      <w:pPr>
+        <w:jc w:val="both"/>
         <w:rPr>
           <w:rFonts w:ascii="Arial" w:eastAsia="Arial" w:hAnsi="Arial" w:cs="Arial"/>
           <w:sz w:val="22"/>
           <w:szCs w:val="22"/>
           <w:lang w:val="es-CL"/>
         </w:rPr>
-        <w:t>Institute</w:t>
-      </w:r>
-      <w:proofErr w:type="spellEnd"/>
-      <w:r>
+      </w:pPr>
+      <w:r>
+        <w:rPr>
+          <w:rFonts w:ascii="Arial" w:hAnsi="Arial" w:cs="Arial"/>
+          <w:b/>
+          <w:sz w:val="22"/>
+          <w:szCs w:val="22"/>
+          <w:lang w:val="es"/>
+        </w:rPr>
+        <w:t>Colaboradores de contenido y consultores:</w:t>
+      </w:r>
+      <w:r>
+        <w:rPr>
+          <w:rFonts w:ascii="Arial" w:hAnsi="Arial" w:cs="Arial"/>
+          <w:sz w:val="22"/>
+          <w:szCs w:val="22"/>
+          <w:lang w:val="es"/>
+        </w:rPr>
+        <w:t xml:space="preserve"> Evelyn </w:t>
+      </w:r>
+      <w:r>
+        <w:rPr>
+          <w:rFonts w:ascii="Arial" w:hAnsi="Arial" w:cs="Arial"/>
+          <w:lang w:val="es"/>
+        </w:rPr>
+        <w:t>Bromet</w:t>
+      </w:r>
+      <w:r>
+        <w:rPr>
+          <w:rFonts w:ascii="Arial" w:hAnsi="Arial" w:cs="Arial"/>
+          <w:sz w:val="22"/>
+          <w:szCs w:val="22"/>
+          <w:lang w:val="es"/>
+        </w:rPr>
+        <w:t xml:space="preserve">, Stan </w:t>
+      </w:r>
+      <w:r>
+        <w:rPr>
+          <w:rFonts w:ascii="Arial" w:hAnsi="Arial" w:cs="Arial"/>
+          <w:lang w:val="es"/>
+        </w:rPr>
+        <w:t>Colcombe</w:t>
+      </w:r>
+      <w:r>
+        <w:rPr>
+          <w:rFonts w:ascii="Arial" w:hAnsi="Arial" w:cs="Arial"/>
+          <w:sz w:val="22"/>
+          <w:szCs w:val="22"/>
+          <w:lang w:val="es"/>
+        </w:rPr>
+        <w:t xml:space="preserve">, Kathy Georgiadis, Dan Klein, Giovanni </w:t>
+      </w:r>
+      <w:r>
+        <w:rPr>
+          <w:rFonts w:ascii="Arial" w:hAnsi="Arial" w:cs="Arial"/>
+          <w:lang w:val="es"/>
+        </w:rPr>
+        <w:t>Salum</w:t>
+      </w:r>
+    </w:p>
+    <w:p>
+      <w:pPr>
+        <w:jc w:val="both"/>
         <w:rPr>
           <w:rFonts w:ascii="Arial" w:eastAsia="Arial" w:hAnsi="Arial" w:cs="Arial"/>
           <w:sz w:val="22"/>
           <w:szCs w:val="22"/>
           <w:lang w:val="es-CL"/>
         </w:rPr>
-        <w:t xml:space="preserve"> of Mental </w:t>
-      </w:r>
-      <w:proofErr w:type="spellStart"/>
-      <w:r>
+      </w:pPr>
+    </w:p>
+    <w:p>
+      <w:pPr>
         <w:rPr>
           <w:rFonts w:ascii="Arial" w:eastAsia="Arial" w:hAnsi="Arial" w:cs="Arial"/>
           <w:sz w:val="22"/>
           <w:szCs w:val="22"/>
           <w:lang w:val="es-CL"/>
         </w:rPr>
-        <w:t>Health</w:t>
-      </w:r>
-      <w:proofErr w:type="spellEnd"/>
-      <w:r>
-        <w:rPr>
-          <w:rFonts w:ascii="Arial" w:hAnsi="Arial" w:cs="Arial"/>
-          <w:sz w:val="22"/>
-          <w:szCs w:val="22"/>
-          <w:lang w:val="es"/>
-        </w:rPr>
-        <w:t xml:space="preserve"> Intramural Research </w:t>
-      </w:r>
-      <w:proofErr w:type="spellStart"/>
-      <w:r>
-        <w:rPr>
-          <w:rFonts w:ascii="Arial" w:hAnsi="Arial" w:cs="Arial"/>
-          <w:sz w:val="22"/>
-          <w:szCs w:val="22"/>
-          <w:lang w:val="es"/>
-        </w:rPr>
-        <w:t>Program</w:t>
-      </w:r>
-      <w:proofErr w:type="spellEnd"/>
-      <w:r>
-        <w:rPr>
-          <w:rFonts w:ascii="Arial" w:hAnsi="Arial" w:cs="Arial"/>
-          <w:sz w:val="22"/>
-          <w:szCs w:val="22"/>
+      </w:pPr>
+      <w:r>
+        <w:rPr>
+          <w:rFonts w:ascii="Arial" w:hAnsi="Arial" w:cs="Arial"/>
+          <w:b/>
+          <w:sz w:val="22"/>
+          <w:szCs w:val="22"/>
+          <w:lang w:val="es"/>
+        </w:rPr>
+        <w:t>Coordinadores:</w:t>
+      </w:r>
+      <w:r>
+        <w:rPr>
+          <w:rFonts w:ascii="Arial" w:hAnsi="Arial" w:cs="Arial"/>
+          <w:sz w:val="22"/>
+          <w:szCs w:val="22"/>
+          <w:lang w:val="es"/>
+        </w:rPr>
+        <w:t xml:space="preserve"> Lindsay Alexander, Ioanna Douka, Julia Dunn, Diana Lopez, Anna MacKay-Brandt, Ken Towbin</w:t>
+      </w:r>
+    </w:p>
+    <w:p>
+      <w:pPr>
+        <w:jc w:val="both"/>
+        <w:rPr>
+          <w:rFonts w:ascii="Arial" w:eastAsia="Arial" w:hAnsi="Arial" w:cs="Arial"/>
+          <w:sz w:val="22"/>
+          <w:szCs w:val="22"/>
+          <w:lang w:val="es-CL"/>
+        </w:rPr>
+      </w:pPr>
+    </w:p>
+    <w:p>
+      <w:pPr>
+        <w:jc w:val="both"/>
+        <w:rPr>
+          <w:rFonts w:ascii="Arial" w:eastAsia="Arial" w:hAnsi="Arial" w:cs="Arial"/>
+          <w:sz w:val="22"/>
+          <w:szCs w:val="22"/>
+          <w:lang w:val="es-CL"/>
+        </w:rPr>
+      </w:pPr>
+      <w:r>
+        <w:rPr>
+          <w:rFonts w:ascii="Arial" w:hAnsi="Arial" w:cs="Arial"/>
+          <w:b/>
+          <w:sz w:val="22"/>
+          <w:szCs w:val="22"/>
+          <w:lang w:val="es"/>
+        </w:rPr>
+        <w:t>Soporte técnico y de edición:</w:t>
+      </w:r>
+      <w:r>
+        <w:rPr>
+          <w:rFonts w:ascii="Arial" w:hAnsi="Arial" w:cs="Arial"/>
+          <w:sz w:val="22"/>
+          <w:szCs w:val="22"/>
+          <w:lang w:val="es"/>
+        </w:rPr>
+        <w:t xml:space="preserve"> Irene </w:t>
+      </w:r>
+      <w:r>
+        <w:rPr>
+          <w:rFonts w:ascii="Arial" w:hAnsi="Arial" w:cs="Arial"/>
+          <w:lang w:val="es"/>
+        </w:rPr>
+        <w:t>Droney</w:t>
+      </w:r>
+      <w:r>
+        <w:rPr>
+          <w:rFonts w:ascii="Arial" w:hAnsi="Arial" w:cs="Arial"/>
+          <w:sz w:val="22"/>
+          <w:szCs w:val="22"/>
+          <w:lang w:val="es"/>
+        </w:rPr>
+        <w:t xml:space="preserve">, Beth Foote, </w:t>
+      </w:r>
+      <w:r>
+        <w:rPr>
+          <w:rFonts w:ascii="Arial" w:hAnsi="Arial" w:cs="Arial"/>
           <w:lang w:val="es"/>
         </w:rPr>
         <w:t xml:space="preserve"> </w:t>
       </w:r>
-      <w:proofErr w:type="spellStart"/>
-      <w:r>
-        <w:rPr>
-          <w:rFonts w:ascii="Arial" w:hAnsi="Arial" w:cs="Arial"/>
-          <w:sz w:val="22"/>
-          <w:szCs w:val="22"/>
-          <w:lang w:val="es"/>
-        </w:rPr>
-        <w:t>Mood</w:t>
-      </w:r>
-      <w:proofErr w:type="spellEnd"/>
-      <w:r>
-        <w:rPr>
-          <w:rFonts w:ascii="Arial" w:hAnsi="Arial" w:cs="Arial"/>
-          <w:sz w:val="22"/>
-          <w:szCs w:val="22"/>
+      <w:r>
+        <w:rPr>
+          <w:rFonts w:ascii="Arial" w:hAnsi="Arial" w:cs="Arial"/>
+          <w:sz w:val="22"/>
+          <w:szCs w:val="22"/>
+          <w:lang w:val="es"/>
+        </w:rPr>
+        <w:t>Jianping</w:t>
+      </w:r>
+      <w:r>
+        <w:rPr>
+          <w:rFonts w:ascii="Arial" w:hAnsi="Arial" w:cs="Arial"/>
           <w:lang w:val="es"/>
         </w:rPr>
         <w:t xml:space="preserve"> </w:t>
       </w:r>
-      <w:proofErr w:type="spellStart"/>
-      <w:r>
-        <w:rPr>
-          <w:rFonts w:ascii="Arial" w:hAnsi="Arial" w:cs="Arial"/>
-          <w:sz w:val="22"/>
-          <w:szCs w:val="22"/>
-          <w:lang w:val="es"/>
-        </w:rPr>
-        <w:t>Spectrum</w:t>
-      </w:r>
-      <w:proofErr w:type="spellEnd"/>
-      <w:r>
-        <w:rPr>
-          <w:rFonts w:ascii="Arial" w:hAnsi="Arial" w:cs="Arial"/>
-          <w:sz w:val="22"/>
-          <w:szCs w:val="22"/>
-          <w:lang w:val="es"/>
-        </w:rPr>
-        <w:t xml:space="preserve"> </w:t>
-      </w:r>
-      <w:proofErr w:type="spellStart"/>
-      <w:r>
-        <w:rPr>
-          <w:rFonts w:ascii="Arial" w:hAnsi="Arial" w:cs="Arial"/>
-          <w:sz w:val="22"/>
-          <w:szCs w:val="22"/>
-          <w:lang w:val="es"/>
-        </w:rPr>
-        <w:t>Collaboration</w:t>
-      </w:r>
-      <w:proofErr w:type="spellEnd"/>
-      <w:r>
-        <w:rPr>
-          <w:rFonts w:ascii="Arial" w:hAnsi="Arial" w:cs="Arial"/>
-          <w:sz w:val="22"/>
-          <w:szCs w:val="22"/>
-          <w:lang w:val="es"/>
-        </w:rPr>
-        <w:t xml:space="preserve">, y los de Michael P. </w:t>
-      </w:r>
-      <w:proofErr w:type="spellStart"/>
-      <w:r>
-        <w:rPr>
-          <w:rFonts w:ascii="Arial" w:hAnsi="Arial" w:cs="Arial"/>
-          <w:sz w:val="22"/>
-          <w:szCs w:val="22"/>
-          <w:lang w:val="es"/>
-        </w:rPr>
-        <w:t>Milham</w:t>
-      </w:r>
-      <w:proofErr w:type="spellEnd"/>
-      <w:r>
-        <w:rPr>
-          <w:rFonts w:ascii="Arial" w:hAnsi="Arial" w:cs="Arial"/>
-          <w:sz w:val="22"/>
-          <w:szCs w:val="22"/>
-          <w:lang w:val="es"/>
-        </w:rPr>
-        <w:t xml:space="preserve"> en el Child </w:t>
-      </w:r>
-      <w:proofErr w:type="spellStart"/>
-      <w:r>
-        <w:rPr>
-          <w:rFonts w:ascii="Arial" w:hAnsi="Arial" w:cs="Arial"/>
-          <w:sz w:val="22"/>
-          <w:szCs w:val="22"/>
-          <w:lang w:val="es"/>
-        </w:rPr>
-        <w:t>Mind</w:t>
-      </w:r>
-      <w:proofErr w:type="spellEnd"/>
-      <w:r>
-        <w:rPr>
-          <w:rFonts w:ascii="Arial" w:hAnsi="Arial" w:cs="Arial"/>
-          <w:sz w:val="22"/>
-          <w:szCs w:val="22"/>
-          <w:lang w:val="es"/>
-        </w:rPr>
-        <w:t xml:space="preserve"> </w:t>
-      </w:r>
-      <w:proofErr w:type="spellStart"/>
-      <w:r>
-        <w:rPr>
-          <w:rFonts w:ascii="Arial" w:hAnsi="Arial" w:cs="Arial"/>
-          <w:sz w:val="22"/>
-          <w:szCs w:val="22"/>
-          <w:lang w:val="es"/>
-        </w:rPr>
-        <w:t>Institute</w:t>
-      </w:r>
-      <w:proofErr w:type="spellEnd"/>
-      <w:r>
-        <w:rPr>
-          <w:rFonts w:ascii="Arial" w:hAnsi="Arial" w:cs="Arial"/>
-          <w:sz w:val="22"/>
-          <w:szCs w:val="22"/>
-          <w:lang w:val="es"/>
-        </w:rPr>
-        <w:t xml:space="preserve"> y el NYS Nathan S. Kline </w:t>
-      </w:r>
-      <w:proofErr w:type="spellStart"/>
-      <w:r>
-        <w:rPr>
-          <w:rFonts w:ascii="Arial" w:hAnsi="Arial" w:cs="Arial"/>
-          <w:sz w:val="22"/>
-          <w:szCs w:val="22"/>
-          <w:lang w:val="es"/>
-        </w:rPr>
-        <w:t>Institute</w:t>
-      </w:r>
-      <w:proofErr w:type="spellEnd"/>
-      <w:r>
-        <w:rPr>
-          <w:rFonts w:ascii="Arial" w:hAnsi="Arial" w:cs="Arial"/>
-          <w:sz w:val="22"/>
-          <w:szCs w:val="22"/>
-          <w:lang w:val="es"/>
-        </w:rPr>
-        <w:t xml:space="preserve"> </w:t>
-      </w:r>
-      <w:proofErr w:type="spellStart"/>
-      <w:r>
-        <w:rPr>
-          <w:rFonts w:ascii="Arial" w:hAnsi="Arial" w:cs="Arial"/>
-          <w:sz w:val="22"/>
-          <w:szCs w:val="22"/>
-          <w:lang w:val="es"/>
-        </w:rPr>
-        <w:t>for</w:t>
-      </w:r>
-      <w:proofErr w:type="spellEnd"/>
-      <w:r>
-        <w:rPr>
-          <w:rFonts w:ascii="Arial" w:hAnsi="Arial" w:cs="Arial"/>
-          <w:sz w:val="22"/>
-          <w:szCs w:val="22"/>
-          <w:lang w:val="es"/>
-        </w:rPr>
-        <w:t xml:space="preserve"> </w:t>
-      </w:r>
-      <w:proofErr w:type="spellStart"/>
-      <w:r>
-        <w:rPr>
-          <w:rFonts w:ascii="Arial" w:hAnsi="Arial" w:cs="Arial"/>
-          <w:sz w:val="22"/>
-          <w:szCs w:val="22"/>
-          <w:lang w:val="es"/>
-        </w:rPr>
-        <w:t>Psychiatric</w:t>
-      </w:r>
-      <w:proofErr w:type="spellEnd"/>
-      <w:r>
-        <w:rPr>
-          <w:rFonts w:ascii="Arial" w:hAnsi="Arial" w:cs="Arial"/>
-          <w:sz w:val="22"/>
-          <w:szCs w:val="22"/>
-          <w:lang w:val="es"/>
-        </w:rPr>
-        <w:t xml:space="preserve"> Research.</w:t>
-      </w:r>
-    </w:p>
-    <w:p>
-      <w:pPr>
-        <w:jc w:val="both"/>
-        <w:rPr>
-          <w:rFonts w:ascii="Arial" w:eastAsia="Arial" w:hAnsi="Arial" w:cs="Arial"/>
-          <w:sz w:val="22"/>
-          <w:szCs w:val="22"/>
-          <w:lang w:val="es-CL"/>
-        </w:rPr>
-      </w:pPr>
-      <w:r>
-        <w:rPr>
-          <w:rFonts w:ascii="Arial" w:eastAsia="Arial" w:hAnsi="Arial" w:cs="Arial"/>
-          <w:sz w:val="22"/>
-          <w:szCs w:val="22"/>
-          <w:lang w:val="es-CL"/>
-        </w:rPr>
-        <w:t xml:space="preserve"> </w:t>
-      </w:r>
-    </w:p>
-    <w:p>
-      <w:pPr>
-        <w:jc w:val="both"/>
-        <w:rPr>
-          <w:rFonts w:ascii="Arial" w:eastAsia="Arial" w:hAnsi="Arial" w:cs="Arial"/>
-          <w:sz w:val="22"/>
-          <w:szCs w:val="22"/>
-          <w:lang w:val="es-CL"/>
-        </w:rPr>
-      </w:pPr>
-      <w:r>
-        <w:rPr>
-          <w:rFonts w:ascii="Arial" w:hAnsi="Arial" w:cs="Arial"/>
-          <w:b/>
-          <w:sz w:val="22"/>
-          <w:szCs w:val="22"/>
-          <w:lang w:val="es"/>
-        </w:rPr>
-        <w:t>Colaboradores de contenido y consultores:</w:t>
-      </w:r>
-      <w:r>
-        <w:rPr>
-          <w:rFonts w:ascii="Arial" w:hAnsi="Arial" w:cs="Arial"/>
-          <w:sz w:val="22"/>
-          <w:szCs w:val="22"/>
-          <w:lang w:val="es"/>
-        </w:rPr>
-        <w:t xml:space="preserve"> Evelyn </w:t>
-      </w:r>
-      <w:proofErr w:type="spellStart"/>
-      <w:r>
-        <w:rPr>
-          <w:rFonts w:ascii="Arial" w:hAnsi="Arial" w:cs="Arial"/>
-          <w:lang w:val="es"/>
-        </w:rPr>
-        <w:t>Bromet</w:t>
-      </w:r>
-      <w:proofErr w:type="spellEnd"/>
-      <w:r>
-        <w:rPr>
-          <w:rFonts w:ascii="Arial" w:hAnsi="Arial" w:cs="Arial"/>
-          <w:sz w:val="22"/>
-          <w:szCs w:val="22"/>
-          <w:lang w:val="es"/>
-        </w:rPr>
-        <w:t xml:space="preserve">, Stan </w:t>
-      </w:r>
-      <w:r>
-        <w:rPr>
-          <w:rFonts w:ascii="Arial" w:hAnsi="Arial" w:cs="Arial"/>
-          <w:lang w:val="es"/>
-        </w:rPr>
-        <w:t>Colcombe</w:t>
-      </w:r>
-      <w:r>
-        <w:rPr>
-          <w:rFonts w:ascii="Arial" w:hAnsi="Arial" w:cs="Arial"/>
-          <w:sz w:val="22"/>
-          <w:szCs w:val="22"/>
-          <w:lang w:val="es"/>
-        </w:rPr>
-        <w:t xml:space="preserve">, Kathy </w:t>
-      </w:r>
-      <w:proofErr w:type="spellStart"/>
-      <w:r>
-        <w:rPr>
-          <w:rFonts w:ascii="Arial" w:hAnsi="Arial" w:cs="Arial"/>
-          <w:sz w:val="22"/>
-          <w:szCs w:val="22"/>
-          <w:lang w:val="es"/>
-        </w:rPr>
-        <w:t>Georgiadis</w:t>
-      </w:r>
-      <w:proofErr w:type="spellEnd"/>
-      <w:r>
-        <w:rPr>
-          <w:rFonts w:ascii="Arial" w:hAnsi="Arial" w:cs="Arial"/>
-          <w:sz w:val="22"/>
-          <w:szCs w:val="22"/>
-          <w:lang w:val="es"/>
-        </w:rPr>
-        <w:t xml:space="preserve">, Dan Klein, Giovanni </w:t>
-      </w:r>
-      <w:r>
-        <w:rPr>
-          <w:rFonts w:ascii="Arial" w:hAnsi="Arial" w:cs="Arial"/>
-          <w:lang w:val="es"/>
-        </w:rPr>
-        <w:t>Salum</w:t>
-      </w:r>
-    </w:p>
-    <w:p>
-      <w:pPr>
-        <w:jc w:val="both"/>
-        <w:rPr>
-          <w:rFonts w:ascii="Arial" w:eastAsia="Arial" w:hAnsi="Arial" w:cs="Arial"/>
-          <w:sz w:val="22"/>
-          <w:szCs w:val="22"/>
-          <w:lang w:val="es-CL"/>
-        </w:rPr>
-      </w:pPr>
-    </w:p>
-    <w:p>
-      <w:pPr>
-        <w:rPr>
-          <w:rFonts w:ascii="Arial" w:eastAsia="Arial" w:hAnsi="Arial" w:cs="Arial"/>
-          <w:sz w:val="22"/>
-          <w:szCs w:val="22"/>
-          <w:lang w:val="es-CL"/>
-        </w:rPr>
-      </w:pPr>
-      <w:r>
-        <w:rPr>
-          <w:rFonts w:ascii="Arial" w:hAnsi="Arial" w:cs="Arial"/>
-          <w:b/>
-          <w:sz w:val="22"/>
-          <w:szCs w:val="22"/>
-          <w:lang w:val="es"/>
-        </w:rPr>
-        <w:t>Coordinadores:</w:t>
-      </w:r>
-      <w:r>
-        <w:rPr>
-          <w:rFonts w:ascii="Arial" w:hAnsi="Arial" w:cs="Arial"/>
-          <w:sz w:val="22"/>
-          <w:szCs w:val="22"/>
-          <w:lang w:val="es"/>
-        </w:rPr>
-        <w:t xml:space="preserve"> Lindsay Alexander, Ioanna Douka, Julia Dunn, Diana </w:t>
-      </w:r>
-      <w:proofErr w:type="spellStart"/>
-      <w:r>
-        <w:rPr>
-          <w:rFonts w:ascii="Arial" w:hAnsi="Arial" w:cs="Arial"/>
-          <w:sz w:val="22"/>
-          <w:szCs w:val="22"/>
-          <w:lang w:val="es"/>
-        </w:rPr>
-        <w:t>Lopez</w:t>
-      </w:r>
-      <w:proofErr w:type="spellEnd"/>
-      <w:r>
-        <w:rPr>
-          <w:rFonts w:ascii="Arial" w:hAnsi="Arial" w:cs="Arial"/>
-          <w:sz w:val="22"/>
-          <w:szCs w:val="22"/>
-          <w:lang w:val="es"/>
-        </w:rPr>
-        <w:t xml:space="preserve">, Anna </w:t>
-      </w:r>
-      <w:proofErr w:type="spellStart"/>
-      <w:r>
-        <w:rPr>
-          <w:rFonts w:ascii="Arial" w:hAnsi="Arial" w:cs="Arial"/>
-          <w:sz w:val="22"/>
-          <w:szCs w:val="22"/>
-          <w:lang w:val="es"/>
-        </w:rPr>
-        <w:t>MacKay</w:t>
-      </w:r>
-      <w:proofErr w:type="spellEnd"/>
-      <w:r>
-        <w:rPr>
-          <w:rFonts w:ascii="Arial" w:hAnsi="Arial" w:cs="Arial"/>
-          <w:sz w:val="22"/>
-          <w:szCs w:val="22"/>
-          <w:lang w:val="es"/>
-        </w:rPr>
-        <w:t>-Brandt, Ken Towbin</w:t>
-      </w:r>
-    </w:p>
-    <w:p>
-      <w:pPr>
-        <w:jc w:val="both"/>
-        <w:rPr>
-          <w:rFonts w:ascii="Arial" w:eastAsia="Arial" w:hAnsi="Arial" w:cs="Arial"/>
-          <w:sz w:val="22"/>
-          <w:szCs w:val="22"/>
-          <w:lang w:val="es-CL"/>
-        </w:rPr>
-      </w:pPr>
-    </w:p>
-    <w:p>
-      <w:pPr>
-        <w:jc w:val="both"/>
-        <w:rPr>
-          <w:rFonts w:ascii="Arial" w:eastAsia="Arial" w:hAnsi="Arial" w:cs="Arial"/>
-          <w:sz w:val="22"/>
-          <w:szCs w:val="22"/>
-          <w:lang w:val="es-CL"/>
-        </w:rPr>
-      </w:pPr>
-      <w:r>
-        <w:rPr>
-          <w:rFonts w:ascii="Arial" w:hAnsi="Arial" w:cs="Arial"/>
-          <w:b/>
-          <w:sz w:val="22"/>
-          <w:szCs w:val="22"/>
-          <w:lang w:val="es"/>
-        </w:rPr>
-        <w:t>Soporte técnico y de edición:</w:t>
-      </w:r>
-      <w:r>
-        <w:rPr>
-          <w:rFonts w:ascii="Arial" w:hAnsi="Arial" w:cs="Arial"/>
-          <w:sz w:val="22"/>
-          <w:szCs w:val="22"/>
-          <w:lang w:val="es"/>
-        </w:rPr>
-        <w:t xml:space="preserve"> Irene </w:t>
-      </w:r>
-      <w:proofErr w:type="spellStart"/>
-      <w:r>
-        <w:rPr>
-          <w:rFonts w:ascii="Arial" w:hAnsi="Arial" w:cs="Arial"/>
-          <w:lang w:val="es"/>
-        </w:rPr>
-        <w:t>Droney</w:t>
-      </w:r>
-      <w:proofErr w:type="spellEnd"/>
-      <w:r>
-        <w:rPr>
-          <w:rFonts w:ascii="Arial" w:hAnsi="Arial" w:cs="Arial"/>
-          <w:sz w:val="22"/>
-          <w:szCs w:val="22"/>
-          <w:lang w:val="es"/>
-        </w:rPr>
-        <w:t xml:space="preserve">, Beth Foote, </w:t>
-      </w:r>
-      <w:r>
-        <w:rPr>
-          <w:rFonts w:ascii="Arial" w:hAnsi="Arial" w:cs="Arial"/>
-          <w:lang w:val="es"/>
-        </w:rPr>
-        <w:t xml:space="preserve"> </w:t>
-      </w:r>
-      <w:proofErr w:type="spellStart"/>
-      <w:r>
-        <w:rPr>
-          <w:rFonts w:ascii="Arial" w:hAnsi="Arial" w:cs="Arial"/>
-          <w:sz w:val="22"/>
-          <w:szCs w:val="22"/>
-          <w:lang w:val="es"/>
-        </w:rPr>
-        <w:t>Jianping</w:t>
-      </w:r>
-      <w:proofErr w:type="spellEnd"/>
-      <w:r>
-        <w:rPr>
-          <w:rFonts w:ascii="Arial" w:hAnsi="Arial" w:cs="Arial"/>
-          <w:lang w:val="es"/>
-        </w:rPr>
-        <w:t xml:space="preserve"> </w:t>
-      </w:r>
-      <w:r>
-        <w:rPr>
-          <w:rFonts w:ascii="Arial" w:hAnsi="Arial" w:cs="Arial"/>
-          <w:sz w:val="22"/>
-          <w:szCs w:val="22"/>
-          <w:lang w:val="es"/>
-        </w:rPr>
-        <w:t xml:space="preserve"> He, Georgia O' Callaghan, Judith </w:t>
-      </w:r>
-      <w:proofErr w:type="spellStart"/>
-      <w:r>
-        <w:rPr>
-          <w:rFonts w:ascii="Arial" w:hAnsi="Arial" w:cs="Arial"/>
-          <w:sz w:val="22"/>
-          <w:szCs w:val="22"/>
-          <w:lang w:val="es"/>
-        </w:rPr>
-        <w:t>Milham</w:t>
-      </w:r>
-      <w:proofErr w:type="spellEnd"/>
-      <w:r>
-        <w:rPr>
-          <w:rFonts w:ascii="Arial" w:hAnsi="Arial" w:cs="Arial"/>
-          <w:sz w:val="22"/>
-          <w:szCs w:val="22"/>
-          <w:lang w:val="es"/>
-        </w:rPr>
-        <w:t xml:space="preserve">, Courtney Quick, Diana Paksarian, Kayla </w:t>
-      </w:r>
-      <w:proofErr w:type="spellStart"/>
-      <w:r>
-        <w:rPr>
-          <w:rFonts w:ascii="Arial" w:hAnsi="Arial" w:cs="Arial"/>
-          <w:sz w:val="22"/>
-          <w:szCs w:val="22"/>
-          <w:lang w:val="es"/>
-        </w:rPr>
-        <w:t>Sirois</w:t>
-      </w:r>
-      <w:proofErr w:type="spellEnd"/>
+      <w:r>
+        <w:rPr>
+          <w:rFonts w:ascii="Arial" w:hAnsi="Arial" w:cs="Arial"/>
+          <w:sz w:val="22"/>
+          <w:szCs w:val="22"/>
+          <w:lang w:val="es"/>
+        </w:rPr>
+        <w:t xml:space="preserve"> He, Georgia O' Callaghan, Judith Milham, Courtney Quick, Diana Paksarian, Kayla Sirois</w:t>
+      </w:r>
     </w:p>
     <w:p>
       <w:pPr>
@@ -1112,16 +751,6 @@
           <w:rFonts w:ascii="Arial" w:hAnsi="Arial" w:cs="Arial"/>
           <w:sz w:val="22"/>
           <w:szCs w:val="22"/>
-          <w:vertAlign w:val="superscript"/>
-          <w:lang w:val="es"/>
-        </w:rPr>
-        <w:t>1</w:t>
-      </w:r>
-      <w:r>
-        <w:rPr>
-          <w:rFonts w:ascii="Arial" w:hAnsi="Arial" w:cs="Arial"/>
-          <w:sz w:val="22"/>
-          <w:szCs w:val="22"/>
           <w:lang w:val="es"/>
         </w:rPr>
         <w:t xml:space="preserve">, </w:t>
@@ -1133,38 +762,10 @@
           <w:szCs w:val="22"/>
           <w:lang w:val="es"/>
         </w:rPr>
-        <w:t xml:space="preserve">Daniela </w:t>
-      </w:r>
-      <w:proofErr w:type="spellStart"/>
-      <w:r>
-        <w:rPr>
-          <w:rFonts w:ascii="Arial" w:hAnsi="Arial" w:cs="Arial"/>
-          <w:sz w:val="22"/>
-          <w:szCs w:val="22"/>
-          <w:lang w:val="es"/>
-        </w:rPr>
-        <w:t>Comesana</w:t>
-      </w:r>
-      <w:proofErr w:type="spellEnd"/>
-      <w:r>
-        <w:rPr>
-          <w:rFonts w:ascii="Arial" w:hAnsi="Arial" w:cs="Arial"/>
-          <w:sz w:val="22"/>
-          <w:szCs w:val="22"/>
-          <w:lang w:val="es"/>
-        </w:rPr>
-        <w:t xml:space="preserve"> Pino</w:t>
-      </w:r>
-      <w:r>
-        <w:rPr>
-          <w:rFonts w:ascii="Arial" w:hAnsi="Arial" w:cs="Arial"/>
-          <w:sz w:val="22"/>
-          <w:szCs w:val="22"/>
-          <w:vertAlign w:val="superscript"/>
-          <w:lang w:val="es"/>
-        </w:rPr>
-        <w:t>1</w:t>
-      </w:r>
+        <w:t>Daniela Comesana Pino</w:t>
+      </w:r>
+      <w:bookmarkStart w:id="1" w:name="_GoBack"/>
+      <w:bookmarkEnd w:id="1"/>
       <w:r>
         <w:rPr>
           <w:rFonts w:ascii="Arial" w:hAnsi="Arial" w:cs="Arial"/>
@@ -1319,8 +920,6 @@
           <w:lang w:val="es-CL"/>
         </w:rPr>
       </w:pPr>
-      <w:bookmarkStart w:id="1" w:name="_GoBack"/>
-      <w:bookmarkEnd w:id="1"/>
       <w:r>
         <w:rPr>
           <w:rFonts w:ascii="Arial" w:hAnsi="Arial" w:cs="Arial"/>
@@ -2324,27 +1923,7 @@
           <w:szCs w:val="22"/>
           <w:lang w:val="es"/>
         </w:rPr>
-        <w:t xml:space="preserve">Polinesia, Micronesia o Melanesia incluyendo Tonga, </w:t>
-      </w:r>
-      <w:proofErr w:type="spellStart"/>
-      <w:r>
-        <w:rPr>
-          <w:rFonts w:ascii="Arial" w:hAnsi="Arial" w:cs="Arial"/>
-          <w:sz w:val="22"/>
-          <w:szCs w:val="22"/>
-          <w:lang w:val="es"/>
-        </w:rPr>
-        <w:t>Fiji</w:t>
-      </w:r>
-      <w:proofErr w:type="spellEnd"/>
-      <w:r>
-        <w:rPr>
-          <w:rFonts w:ascii="Arial" w:hAnsi="Arial" w:cs="Arial"/>
-          <w:sz w:val="22"/>
-          <w:szCs w:val="22"/>
-          <w:lang w:val="es"/>
-        </w:rPr>
-        <w:t>, Papúa Nueva Guinea y los países circundantes</w:t>
+        <w:t>Polinesia, Micronesia o Melanesia incluyendo Tonga, Fiji, Papúa Nueva Guinea y los países circundantes</w:t>
       </w:r>
     </w:p>
     <w:p>
@@ -2457,27 +2036,7 @@
           <w:szCs w:val="22"/>
           <w:lang w:val="es"/>
         </w:rPr>
-        <w:t xml:space="preserve">nuit o </w:t>
-      </w:r>
-      <w:proofErr w:type="spellStart"/>
-      <w:r>
-        <w:rPr>
-          <w:rFonts w:ascii="Arial" w:hAnsi="Arial" w:cs="Arial"/>
-          <w:sz w:val="22"/>
-          <w:szCs w:val="22"/>
-          <w:lang w:val="es"/>
-        </w:rPr>
-        <w:t>Métis</w:t>
-      </w:r>
-      <w:proofErr w:type="spellEnd"/>
-      <w:r>
-        <w:rPr>
-          <w:rFonts w:ascii="Arial" w:hAnsi="Arial" w:cs="Arial"/>
-          <w:sz w:val="22"/>
-          <w:szCs w:val="22"/>
-          <w:lang w:val="es"/>
-        </w:rPr>
-        <w:t xml:space="preserve"> </w:t>
+        <w:t xml:space="preserve">nuit o Métis </w:t>
       </w:r>
     </w:p>
     <w:p>
@@ -2507,19 +2066,8 @@
           <w:szCs w:val="22"/>
           <w:lang w:val="es"/>
         </w:rPr>
-        <w:t xml:space="preserve">América del Norte – con ascendencia de las Primeras Naciones, Nativos Americanos, Inuit o </w:t>
-      </w:r>
-      <w:proofErr w:type="spellStart"/>
-      <w:r>
-        <w:rPr>
-          <w:rFonts w:ascii="Arial" w:hAnsi="Arial" w:cs="Arial"/>
-          <w:sz w:val="22"/>
-          <w:szCs w:val="22"/>
-          <w:lang w:val="es"/>
-        </w:rPr>
-        <w:t>Métis</w:t>
-      </w:r>
-      <w:proofErr w:type="spellEnd"/>
+        <w:t>América del Norte – con ascendencia de las Primeras Naciones, Nativos Americanos, Inuit o Métis</w:t>
+      </w:r>
     </w:p>
     <w:p>
       <w:pPr>
@@ -2891,7 +2439,6 @@
         </w:rPr>
         <w:t xml:space="preserve">udamericano </w:t>
       </w:r>
-      <w:proofErr w:type="spellStart"/>
       <w:r>
         <w:rPr>
           <w:rFonts w:ascii="Arial" w:hAnsi="Arial" w:cs="Arial"/>
@@ -2910,18 +2457,7 @@
           <w:szCs w:val="22"/>
           <w:lang w:val="es"/>
         </w:rPr>
-        <w:t>udamericano</w:t>
-      </w:r>
-      <w:proofErr w:type="spellEnd"/>
-      <w:r>
-        <w:rPr>
-          <w:rFonts w:ascii="Arial" w:hAnsi="Arial" w:cs="Arial"/>
-          <w:b/>
-          <w:sz w:val="22"/>
-          <w:szCs w:val="22"/>
-          <w:lang w:val="es"/>
-        </w:rPr>
-        <w:t xml:space="preserve"> </w:t>
+        <w:t xml:space="preserve">udamericano </w:t>
       </w:r>
       <w:r>
         <w:rPr>
@@ -4220,29 +3756,7 @@
           <w:szCs w:val="22"/>
           <w:lang w:val="es"/>
         </w:rPr>
-        <w:t>Hay algún adulto es su casa que sea un TRABAJADOR ESENCIAL (</w:t>
-      </w:r>
-      <w:proofErr w:type="spellStart"/>
-      <w:r>
-        <w:rPr>
-          <w:rFonts w:ascii="Arial" w:hAnsi="Arial" w:cs="Arial"/>
-          <w:b/>
-          <w:sz w:val="22"/>
-          <w:szCs w:val="22"/>
-          <w:lang w:val="es"/>
-        </w:rPr>
-        <w:t>ej</w:t>
-      </w:r>
-      <w:proofErr w:type="spellEnd"/>
-      <w:r>
-        <w:rPr>
-          <w:rFonts w:ascii="Arial" w:hAnsi="Arial" w:cs="Arial"/>
-          <w:b/>
-          <w:sz w:val="22"/>
-          <w:szCs w:val="22"/>
-          <w:lang w:val="es"/>
-        </w:rPr>
-        <w:t>, profesional de la salud, repartidor, empleado en una tienda, seguridad, mantenimiento de edificios)</w:t>
+        <w:t>Hay algún adulto es su casa que sea un TRABAJADOR ESENCIAL (ej, profesional de la salud, repartidor, empleado en una tienda, seguridad, mantenimiento de edificios)</w:t>
       </w:r>
       <w:r>
         <w:rPr>
@@ -7310,29 +6824,7 @@
           <w:highlight w:val="white"/>
           <w:lang w:val="es"/>
         </w:rPr>
-        <w:t xml:space="preserve"> en </w:t>
-      </w:r>
-      <w:proofErr w:type="spellStart"/>
-      <w:r>
-        <w:rPr>
-          <w:rFonts w:ascii="Arial" w:hAnsi="Arial" w:cs="Arial"/>
-          <w:sz w:val="22"/>
-          <w:szCs w:val="22"/>
-          <w:highlight w:val="white"/>
-          <w:lang w:val="es"/>
-        </w:rPr>
-        <w:t>auto-cuarentena</w:t>
-      </w:r>
-      <w:proofErr w:type="spellEnd"/>
-      <w:r>
-        <w:rPr>
-          <w:rFonts w:ascii="Arial" w:hAnsi="Arial" w:cs="Arial"/>
-          <w:sz w:val="22"/>
-          <w:szCs w:val="22"/>
-          <w:highlight w:val="white"/>
-          <w:lang w:val="es"/>
-        </w:rPr>
-        <w:t xml:space="preserve"> con síntomas</w:t>
+        <w:t xml:space="preserve"> en auto-cuarentena con síntomas</w:t>
       </w:r>
     </w:p>
     <w:p>
@@ -7383,9 +6875,8 @@
           <w:highlight w:val="white"/>
           <w:lang w:val="es"/>
         </w:rPr>
-        <w:t xml:space="preserve"> en </w:t>
-      </w:r>
-      <w:proofErr w:type="spellStart"/>
+        <w:t xml:space="preserve"> en auto</w:t>
+      </w:r>
       <w:r>
         <w:rPr>
           <w:rFonts w:ascii="Arial" w:hAnsi="Arial" w:cs="Arial"/>
@@ -7394,7 +6885,7 @@
           <w:highlight w:val="white"/>
           <w:lang w:val="es"/>
         </w:rPr>
-        <w:t>auto</w:t>
+        <w:t>-</w:t>
       </w:r>
       <w:r>
         <w:rPr>
@@ -7404,28 +6895,7 @@
           <w:highlight w:val="white"/>
           <w:lang w:val="es"/>
         </w:rPr>
-        <w:t>-</w:t>
-      </w:r>
-      <w:r>
-        <w:rPr>
-          <w:rFonts w:ascii="Arial" w:hAnsi="Arial" w:cs="Arial"/>
-          <w:sz w:val="22"/>
-          <w:szCs w:val="22"/>
-          <w:highlight w:val="white"/>
-          <w:lang w:val="es"/>
-        </w:rPr>
-        <w:t>cuarentena</w:t>
-      </w:r>
-      <w:proofErr w:type="spellEnd"/>
-      <w:r>
-        <w:rPr>
-          <w:rFonts w:ascii="Arial" w:hAnsi="Arial" w:cs="Arial"/>
-          <w:sz w:val="22"/>
-          <w:szCs w:val="22"/>
-          <w:highlight w:val="white"/>
-          <w:lang w:val="es"/>
-        </w:rPr>
-        <w:t xml:space="preserve"> sin síntomas (por ejemplo, debido a una posible exposición)</w:t>
+        <w:t>cuarentena sin síntomas (por ejemplo, debido a una posible exposición)</w:t>
       </w:r>
     </w:p>
     <w:p>
@@ -9474,27 +8944,15 @@
         </w:rPr>
         <w:t xml:space="preserve">... </w:t>
       </w:r>
-      <w:proofErr w:type="spellStart"/>
-      <w:r>
-        <w:rPr>
-          <w:rFonts w:ascii="Arial" w:hAnsi="Arial" w:cs="Arial"/>
-          <w:b/>
-          <w:sz w:val="22"/>
-          <w:szCs w:val="22"/>
-          <w:lang w:val="es"/>
-        </w:rPr>
-        <w:t>si</w:t>
-      </w:r>
-      <w:proofErr w:type="spellEnd"/>
-      <w:r>
-        <w:rPr>
-          <w:rFonts w:ascii="Arial" w:hAnsi="Arial" w:cs="Arial"/>
-          <w:b/>
-          <w:sz w:val="22"/>
-          <w:szCs w:val="22"/>
-          <w:lang w:val="es"/>
-        </w:rPr>
-        <w:t xml:space="preserve"> asiste a la escuela,</w:t>
+      <w:r>
+        <w:rPr>
+          <w:rFonts w:ascii="Arial" w:hAnsi="Arial" w:cs="Arial"/>
+          <w:b/>
+          <w:sz w:val="22"/>
+          <w:szCs w:val="22"/>
+          <w:lang w:val="es"/>
+        </w:rPr>
+        <w:t>si asiste a la escuela,</w:t>
       </w:r>
       <w:r>
         <w:rPr>
@@ -10370,7 +9828,6 @@
           <w:szCs w:val="22"/>
         </w:rPr>
       </w:pPr>
-      <w:proofErr w:type="spellStart"/>
       <w:r>
         <w:rPr>
           <w:rFonts w:ascii="Arial" w:eastAsia="Arial" w:hAnsi="Arial" w:cs="Arial"/>
@@ -10379,53 +9836,8 @@
           <w:sz w:val="22"/>
           <w:szCs w:val="20"/>
         </w:rPr>
-        <w:t>En</w:t>
-      </w:r>
-      <w:proofErr w:type="spellEnd"/>
-      <w:r>
-        <w:rPr>
-          <w:rFonts w:ascii="Arial" w:eastAsia="Arial" w:hAnsi="Arial" w:cs="Arial"/>
-          <w:b/>
-          <w:bCs/>
-          <w:sz w:val="22"/>
-          <w:szCs w:val="20"/>
-        </w:rPr>
-        <w:t xml:space="preserve"> </w:t>
-      </w:r>
-      <w:proofErr w:type="spellStart"/>
-      <w:r>
-        <w:rPr>
-          <w:rFonts w:ascii="Arial" w:eastAsia="Arial" w:hAnsi="Arial" w:cs="Arial"/>
-          <w:b/>
-          <w:bCs/>
-          <w:sz w:val="22"/>
-          <w:szCs w:val="20"/>
-        </w:rPr>
-        <w:t>caso</w:t>
-      </w:r>
-      <w:proofErr w:type="spellEnd"/>
-      <w:r>
-        <w:rPr>
-          <w:rFonts w:ascii="Arial" w:eastAsia="Arial" w:hAnsi="Arial" w:cs="Arial"/>
-          <w:b/>
-          <w:bCs/>
-          <w:sz w:val="22"/>
-          <w:szCs w:val="20"/>
-        </w:rPr>
-        <w:t xml:space="preserve"> </w:t>
-      </w:r>
-      <w:proofErr w:type="spellStart"/>
-      <w:r>
-        <w:rPr>
-          <w:rFonts w:ascii="Arial" w:eastAsia="Arial" w:hAnsi="Arial" w:cs="Arial"/>
-          <w:b/>
-          <w:bCs/>
-          <w:sz w:val="22"/>
-          <w:szCs w:val="20"/>
-        </w:rPr>
-        <w:t>negativo</w:t>
-      </w:r>
-      <w:proofErr w:type="spellEnd"/>
+        <w:t>En caso negativo</w:t>
+      </w:r>
       <w:r>
         <w:rPr>
           <w:rFonts w:eastAsia="Arial" w:cs="Arial"/>
@@ -18156,55 +17568,7 @@
           <w:highlight w:val="white"/>
           <w:lang w:val="es"/>
         </w:rPr>
-        <w:t xml:space="preserve">ando las redes sociales (por ejemplo, </w:t>
-      </w:r>
-      <w:proofErr w:type="spellStart"/>
-      <w:r>
-        <w:rPr>
-          <w:rFonts w:ascii="Arial" w:hAnsi="Arial" w:cs="Arial"/>
-          <w:b/>
-          <w:sz w:val="22"/>
-          <w:szCs w:val="22"/>
-          <w:highlight w:val="white"/>
-          <w:lang w:val="es"/>
-        </w:rPr>
-        <w:t>Facetime</w:t>
-      </w:r>
-      <w:proofErr w:type="spellEnd"/>
-      <w:r>
-        <w:rPr>
-          <w:rFonts w:ascii="Arial" w:hAnsi="Arial" w:cs="Arial"/>
-          <w:b/>
-          <w:sz w:val="22"/>
-          <w:szCs w:val="22"/>
-          <w:highlight w:val="white"/>
-          <w:lang w:val="es"/>
-        </w:rPr>
-        <w:t xml:space="preserve">, Facebook, Instagram, Snapchat, Twitter, </w:t>
-      </w:r>
-      <w:proofErr w:type="spellStart"/>
-      <w:r>
-        <w:rPr>
-          <w:rFonts w:ascii="Arial" w:hAnsi="Arial" w:cs="Arial"/>
-          <w:b/>
-          <w:sz w:val="22"/>
-          <w:szCs w:val="22"/>
-          <w:highlight w:val="white"/>
-          <w:lang w:val="es"/>
-        </w:rPr>
-        <w:t>TikTok</w:t>
-      </w:r>
-      <w:proofErr w:type="spellEnd"/>
-      <w:r>
-        <w:rPr>
-          <w:rFonts w:ascii="Arial" w:hAnsi="Arial" w:cs="Arial"/>
-          <w:b/>
-          <w:sz w:val="22"/>
-          <w:szCs w:val="22"/>
-          <w:highlight w:val="white"/>
-          <w:lang w:val="es"/>
-        </w:rPr>
-        <w:t>)?</w:t>
+        <w:t>ando las redes sociales (por ejemplo, Facetime, Facebook, Instagram, Snapchat, Twitter, TikTok)?</w:t>
       </w:r>
     </w:p>
     <w:p>
@@ -20087,7 +19451,6 @@
       </w:rPr>
       <w:t xml:space="preserve">Encuesta sobre el impacto en la salud por el </w:t>
     </w:r>
-    <w:proofErr w:type="spellStart"/>
     <w:r>
       <w:rPr>
         <w:b/>
@@ -20155,7 +19518,6 @@
       </w:rPr>
       <w:t>S</w:t>
     </w:r>
-    <w:proofErr w:type="spellEnd"/>
     <w:r>
       <w:rPr>
         <w:color w:val="0000FF"/>
@@ -25770,12 +25132,21 @@
 </file>
 
 <file path=customXml/item1.xml><?xml version="1.0" encoding="utf-8"?>
-<go:gDocsCustomXmlDataStorage xmlns:go="http://customooxmlschemas.google.com/" xmlns:r="http://schemas.openxmlformats.org/officeDocument/2006/relationships">
-  <go:docsCustomData xmlns:go="http://customooxmlschemas.google.com/" roundtripDataSignature="AMtx7mjeDbQF1ZEDEJQtKTt5mfMz1Prp/g==">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</go:docsCustomData>
-</go:gDocsCustomXmlDataStorage>
+<p:properties xmlns:p="http://schemas.microsoft.com/office/2006/metadata/properties" xmlns:xsi="http://www.w3.org/2001/XMLSchema-instance" xmlns:pc="http://schemas.microsoft.com/office/infopath/2007/PartnerControls">
+  <documentManagement/>
+</p:properties>
 </file>
 
 <file path=customXml/item2.xml><?xml version="1.0" encoding="utf-8"?>
+<?mso-contentType ?>
+<FormTemplates xmlns="http://schemas.microsoft.com/sharepoint/v3/contenttype/forms">
+  <Display>DocumentLibraryForm</Display>
+  <Edit>DocumentLibraryForm</Edit>
+  <New>DocumentLibraryForm</New>
+</FormTemplates>
+</file>
+
+<file path=customXml/item3.xml><?xml version="1.0" encoding="utf-8"?>
 <ct:contentTypeSchema xmlns:ct="http://schemas.microsoft.com/office/2006/metadata/contentType" xmlns:ma="http://schemas.microsoft.com/office/2006/metadata/properties/metaAttributes" ct:_="" ma:_="" ma:contentTypeName="Document" ma:contentTypeID="0x010100CB7BB2FBCB927B44AFF60B3A7C72B6FE" ma:contentTypeVersion="7" ma:contentTypeDescription="Create a new document." ma:contentTypeScope="" ma:versionID="56d6a8a33833d72f8cb1449f6d6318eb">
   <xsd:schema xmlns:xsd="http://www.w3.org/2001/XMLSchema" xmlns:xs="http://www.w3.org/2001/XMLSchema" xmlns:p="http://schemas.microsoft.com/office/2006/metadata/properties" xmlns:ns3="3880034e-1ec0-45ee-9dc7-129937ff75a7" targetNamespace="http://schemas.microsoft.com/office/2006/metadata/properties" ma:root="true" ma:fieldsID="58fce115751f227f4675cf9e91821566" ns3:_="">
     <xsd:import namespace="3880034e-1ec0-45ee-9dc7-129937ff75a7"/>
@@ -25939,31 +25310,30 @@
 </ct:contentTypeSchema>
 </file>
 
-<file path=customXml/item3.xml><?xml version="1.0" encoding="utf-8"?>
-<?mso-contentType ?>
-<FormTemplates xmlns="http://schemas.microsoft.com/sharepoint/v3/contenttype/forms">
-  <Display>DocumentLibraryForm</Display>
-  <Edit>DocumentLibraryForm</Edit>
-  <New>DocumentLibraryForm</New>
-</FormTemplates>
-</file>
-
 <file path=customXml/item4.xml><?xml version="1.0" encoding="utf-8"?>
-<p:properties xmlns:p="http://schemas.microsoft.com/office/2006/metadata/properties" xmlns:xsi="http://www.w3.org/2001/XMLSchema-instance" xmlns:pc="http://schemas.microsoft.com/office/infopath/2007/PartnerControls">
-  <documentManagement/>
-</p:properties>
+<go:gDocsCustomXmlDataStorage xmlns:go="http://customooxmlschemas.google.com/" xmlns:r="http://schemas.openxmlformats.org/officeDocument/2006/relationships">
+  <go:docsCustomData xmlns:go="http://customooxmlschemas.google.com/" roundtripDataSignature="AMtx7mjeDbQF1ZEDEJQtKTt5mfMz1Prp/g==">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</go:docsCustomData>
+</go:gDocsCustomXmlDataStorage>
 </file>
 
 <file path=customXml/itemProps1.xml><?xml version="1.0" encoding="utf-8"?>
-<ds:datastoreItem xmlns:ds="http://schemas.openxmlformats.org/officeDocument/2006/customXml" ds:itemID="{11111111-1234-1234-1234-123412341234}">
+<ds:datastoreItem xmlns:ds="http://schemas.openxmlformats.org/officeDocument/2006/customXml" ds:itemID="{1EA70DA0-19B5-4D9D-9B2A-690C7DB23ABA}">
   <ds:schemaRefs>
-    <ds:schemaRef ds:uri="http://customooxmlschemas.google.com/"/>
-    <ds:schemaRef ds:uri="http://schemas.openxmlformats.org/officeDocument/2006/relationships"/>
+    <ds:schemaRef ds:uri="http://schemas.microsoft.com/office/2006/metadata/properties"/>
+    <ds:schemaRef ds:uri="http://schemas.microsoft.com/office/infopath/2007/PartnerControls"/>
   </ds:schemaRefs>
 </ds:datastoreItem>
 </file>
 
 <file path=customXml/itemProps2.xml><?xml version="1.0" encoding="utf-8"?>
+<ds:datastoreItem xmlns:ds="http://schemas.openxmlformats.org/officeDocument/2006/customXml" ds:itemID="{128573AB-E571-4A75-8E8D-28F1EC3A5EB6}">
+  <ds:schemaRefs>
+    <ds:schemaRef ds:uri="http://schemas.microsoft.com/sharepoint/v3/contenttype/forms"/>
+  </ds:schemaRefs>
+</ds:datastoreItem>
+</file>
+
+<file path=customXml/itemProps3.xml><?xml version="1.0" encoding="utf-8"?>
 <ds:datastoreItem xmlns:ds="http://schemas.openxmlformats.org/officeDocument/2006/customXml" ds:itemID="{0ADE95C4-1B42-4D2F-BD94-BA4479AB3AE0}">
   <ds:schemaRefs>
     <ds:schemaRef ds:uri="http://schemas.microsoft.com/office/2006/metadata/contentType"/>
@@ -25981,19 +25351,11 @@
 </ds:datastoreItem>
 </file>
 
-<file path=customXml/itemProps3.xml><?xml version="1.0" encoding="utf-8"?>
-<ds:datastoreItem xmlns:ds="http://schemas.openxmlformats.org/officeDocument/2006/customXml" ds:itemID="{128573AB-E571-4A75-8E8D-28F1EC3A5EB6}">
+<file path=customXml/itemProps4.xml><?xml version="1.0" encoding="utf-8"?>
+<ds:datastoreItem xmlns:ds="http://schemas.openxmlformats.org/officeDocument/2006/customXml" ds:itemID="{11111111-1234-1234-1234-123412341234}">
   <ds:schemaRefs>
-    <ds:schemaRef ds:uri="http://schemas.microsoft.com/sharepoint/v3/contenttype/forms"/>
-  </ds:schemaRefs>
-</ds:datastoreItem>
-</file>
-
-<file path=customXml/itemProps4.xml><?xml version="1.0" encoding="utf-8"?>
-<ds:datastoreItem xmlns:ds="http://schemas.openxmlformats.org/officeDocument/2006/customXml" ds:itemID="{1EA70DA0-19B5-4D9D-9B2A-690C7DB23ABA}">
-  <ds:schemaRefs>
-    <ds:schemaRef ds:uri="http://schemas.microsoft.com/office/2006/metadata/properties"/>
-    <ds:schemaRef ds:uri="http://schemas.microsoft.com/office/infopath/2007/PartnerControls"/>
+    <ds:schemaRef ds:uri="http://customooxmlschemas.google.com/"/>
+    <ds:schemaRef ds:uri="http://schemas.openxmlformats.org/officeDocument/2006/relationships"/>
   </ds:schemaRefs>
 </ds:datastoreItem>
 </file>
</xml_diff>